<commit_message>
Anupam Offer Letter is in progress
Anupam Offer Letter is in progress
</commit_message>
<xml_diff>
--- a/Offline/BusinessManagement/Policies_Offer_Registration_Letter/OfferLetter/Arijit/Arijit-OfferLetter.docx
+++ b/Offline/BusinessManagement/Policies_Offer_Registration_Letter/OfferLetter/Arijit/Arijit-OfferLetter.docx
@@ -46,6 +46,13 @@
           <w:rFonts w:ascii="Oxygen" w:hAnsi="Oxygen"/>
           <w:lang w:val="en-US"/>
         </w:rPr>
+        <w:t xml:space="preserve">Mr. </w:t>
+      </w:r>
+      <w:r>
+        <w:rPr>
+          <w:rFonts w:ascii="Oxygen" w:hAnsi="Oxygen"/>
+          <w:lang w:val="en-US"/>
+        </w:rPr>
         <w:t>Arijit</w:t>
       </w:r>
       <w:r>
@@ -325,7 +332,27 @@
           <w:sz w:val="22"/>
           <w:szCs w:val="22"/>
         </w:rPr>
-        <w:t>202___ at _____:_____</w:t>
+        <w:t>202___ at ____</w:t>
+      </w:r>
+      <w:proofErr w:type="gramStart"/>
+      <w:r>
+        <w:rPr>
+          <w:rFonts w:ascii="Oxygen" w:hAnsi="Oxygen" w:cs="Helvetica"/>
+          <w:color w:val="333E49"/>
+          <w:sz w:val="22"/>
+          <w:szCs w:val="22"/>
+        </w:rPr>
+        <w:t>_:_</w:t>
+      </w:r>
+      <w:proofErr w:type="gramEnd"/>
+      <w:r>
+        <w:rPr>
+          <w:rFonts w:ascii="Oxygen" w:hAnsi="Oxygen" w:cs="Helvetica"/>
+          <w:color w:val="333E49"/>
+          <w:sz w:val="22"/>
+          <w:szCs w:val="22"/>
+        </w:rPr>
+        <w:t>____</w:t>
       </w:r>
       <w:r>
         <w:rPr>

</xml_diff>